<commit_message>
log regression and tables for binary yes/no different levels of PA
</commit_message>
<xml_diff>
--- a/results/tables/Table_Table 3.7.docx
+++ b/results/tables/Table_Table 3.7.docx
@@ -12,24 +12,23 @@
       </w:r>
       <w:proofErr w:type="spellEnd"/>
       <w:r>
-        <w:t xml:space="preserve"> 3.7: Univariable ORs for binary PA exposures</w:t>
+        <w:t xml:space="preserve"> 3.7: Participant counts and fracture % by binary PA group and fracture type</w:t>
       </w:r>
     </w:p>
     <w:p/>
     <w:tbl>
       <w:tblPr>
         <w:tblStyle w:val="tabletemplate"/>
-        <w:tblW w:w="5782" w:type="pct"/>
+        <w:tblW w:w="5000" w:type="pct"/>
         <w:tblLook w:val="0420" w:firstRow="1" w:lastRow="0" w:firstColumn="0" w:lastColumn="0" w:noHBand="0" w:noVBand="1"/>
       </w:tblPr>
       <w:tblGrid>
-        <w:gridCol w:w="2273"/>
-        <w:gridCol w:w="1962"/>
-        <w:gridCol w:w="1196"/>
-        <w:gridCol w:w="1196"/>
-        <w:gridCol w:w="1196"/>
-        <w:gridCol w:w="1393"/>
-        <w:gridCol w:w="1268"/>
+        <w:gridCol w:w="2184"/>
+        <w:gridCol w:w="1290"/>
+        <w:gridCol w:w="1032"/>
+        <w:gridCol w:w="1302"/>
+        <w:gridCol w:w="1483"/>
+        <w:gridCol w:w="1775"/>
       </w:tblGrid>
       <w:tr>
         <w:trPr>
@@ -38,7 +37,7 @@
         </w:trPr>
         <w:tc>
           <w:tcPr>
-            <w:tcW w:w="1460" w:type="pct"/>
+            <w:tcW w:w="0" w:type="auto"/>
           </w:tcPr>
           <w:p>
             <w:proofErr w:type="spellStart"/>
@@ -53,59 +52,51 @@
             <w:tcW w:w="0" w:type="auto"/>
           </w:tcPr>
           <w:p>
-            <w:r>
-              <w:t>term</w:t>
-            </w:r>
-          </w:p>
-        </w:tc>
-        <w:tc>
-          <w:tcPr>
-            <w:tcW w:w="0" w:type="auto"/>
-          </w:tcPr>
-          <w:p>
-            <w:r>
-              <w:t>OR</w:t>
-            </w:r>
-          </w:p>
-        </w:tc>
-        <w:tc>
-          <w:tcPr>
-            <w:tcW w:w="0" w:type="auto"/>
-          </w:tcPr>
-          <w:p>
-            <w:r>
-              <w:t>95% CI lower</w:t>
-            </w:r>
-          </w:p>
-        </w:tc>
-        <w:tc>
-          <w:tcPr>
-            <w:tcW w:w="0" w:type="auto"/>
-          </w:tcPr>
-          <w:p>
-            <w:r>
-              <w:t>95% CI upper</w:t>
-            </w:r>
-          </w:p>
-        </w:tc>
-        <w:tc>
-          <w:tcPr>
-            <w:tcW w:w="0" w:type="auto"/>
-          </w:tcPr>
-          <w:p>
-            <w:r>
-              <w:t>p-value</w:t>
-            </w:r>
-          </w:p>
-        </w:tc>
-        <w:tc>
-          <w:tcPr>
-            <w:tcW w:w="0" w:type="auto"/>
-          </w:tcPr>
-          <w:p>
             <w:proofErr w:type="spellStart"/>
             <w:r>
               <w:t>PA_group</w:t>
+            </w:r>
+            <w:proofErr w:type="spellEnd"/>
+          </w:p>
+        </w:tc>
+        <w:tc>
+          <w:tcPr>
+            <w:tcW w:w="0" w:type="auto"/>
+          </w:tcPr>
+          <w:p>
+            <w:r>
+              <w:t>N</w:t>
+            </w:r>
+          </w:p>
+        </w:tc>
+        <w:tc>
+          <w:tcPr>
+            <w:tcW w:w="0" w:type="auto"/>
+          </w:tcPr>
+          <w:p>
+            <w:r>
+              <w:t>Fractures</w:t>
+            </w:r>
+          </w:p>
+        </w:tc>
+        <w:tc>
+          <w:tcPr>
+            <w:tcW w:w="0" w:type="auto"/>
+          </w:tcPr>
+          <w:p>
+            <w:r>
+              <w:t>Fracture %</w:t>
+            </w:r>
+          </w:p>
+        </w:tc>
+        <w:tc>
+          <w:tcPr>
+            <w:tcW w:w="0" w:type="auto"/>
+          </w:tcPr>
+          <w:p>
+            <w:proofErr w:type="spellStart"/>
+            <w:r>
+              <w:t>Fracture_type</w:t>
             </w:r>
             <w:proofErr w:type="spellEnd"/>
           </w:p>
@@ -114,12 +105,12 @@
       <w:tr>
         <w:tc>
           <w:tcPr>
-            <w:tcW w:w="1460" w:type="pct"/>
+            <w:tcW w:w="0" w:type="auto"/>
           </w:tcPr>
           <w:p>
             <w:proofErr w:type="spellStart"/>
             <w:r>
-              <w:t>MET_mod_bin</w:t>
+              <w:t>num_day_mod_bin</w:t>
             </w:r>
             <w:proofErr w:type="spellEnd"/>
           </w:p>
@@ -130,57 +121,47 @@
           </w:tcPr>
           <w:p>
             <w:r>
-              <w:t>MET_mod_bin1</w:t>
-            </w:r>
-          </w:p>
-        </w:tc>
-        <w:tc>
-          <w:tcPr>
-            <w:tcW w:w="0" w:type="auto"/>
-          </w:tcPr>
-          <w:p>
-            <w:r>
-              <w:t>1.086640</w:t>
-            </w:r>
-          </w:p>
-        </w:tc>
-        <w:tc>
-          <w:tcPr>
-            <w:tcW w:w="0" w:type="auto"/>
-          </w:tcPr>
-          <w:p>
-            <w:r>
-              <w:t>1.049645</w:t>
-            </w:r>
-          </w:p>
-        </w:tc>
-        <w:tc>
-          <w:tcPr>
-            <w:tcW w:w="0" w:type="auto"/>
-          </w:tcPr>
-          <w:p>
-            <w:r>
-              <w:t>1.125213</w:t>
-            </w:r>
-          </w:p>
-        </w:tc>
-        <w:tc>
-          <w:tcPr>
-            <w:tcW w:w="0" w:type="auto"/>
-          </w:tcPr>
-          <w:p>
-            <w:r>
-              <w:t>2.796613e-06</w:t>
-            </w:r>
-          </w:p>
-        </w:tc>
-        <w:tc>
-          <w:tcPr>
-            <w:tcW w:w="0" w:type="auto"/>
-          </w:tcPr>
-          <w:p>
-            <w:r>
-              <w:t>Active</w:t>
+              <w:t>Inactive</w:t>
+            </w:r>
+          </w:p>
+        </w:tc>
+        <w:tc>
+          <w:tcPr>
+            <w:tcW w:w="0" w:type="auto"/>
+          </w:tcPr>
+          <w:p>
+            <w:r>
+              <w:t>50259</w:t>
+            </w:r>
+          </w:p>
+        </w:tc>
+        <w:tc>
+          <w:tcPr>
+            <w:tcW w:w="0" w:type="auto"/>
+          </w:tcPr>
+          <w:p>
+            <w:r>
+              <w:t>4400</w:t>
+            </w:r>
+          </w:p>
+        </w:tc>
+        <w:tc>
+          <w:tcPr>
+            <w:tcW w:w="0" w:type="auto"/>
+          </w:tcPr>
+          <w:p>
+            <w:r>
+              <w:t>8.75</w:t>
+            </w:r>
+          </w:p>
+        </w:tc>
+        <w:tc>
+          <w:tcPr>
+            <w:tcW w:w="0" w:type="auto"/>
+          </w:tcPr>
+          <w:p>
+            <w:r>
+              <w:t>SRF</w:t>
             </w:r>
           </w:p>
         </w:tc>
@@ -188,12 +169,12 @@
       <w:tr>
         <w:tc>
           <w:tcPr>
-            <w:tcW w:w="1460" w:type="pct"/>
+            <w:tcW w:w="0" w:type="auto"/>
           </w:tcPr>
           <w:p>
             <w:proofErr w:type="spellStart"/>
             <w:r>
-              <w:t>MET_vig_bin</w:t>
+              <w:t>num_day_mod_bin</w:t>
             </w:r>
             <w:proofErr w:type="spellEnd"/>
           </w:p>
@@ -204,57 +185,47 @@
           </w:tcPr>
           <w:p>
             <w:r>
-              <w:t>MET_vig_bin1</w:t>
-            </w:r>
-          </w:p>
-        </w:tc>
-        <w:tc>
-          <w:tcPr>
-            <w:tcW w:w="0" w:type="auto"/>
-          </w:tcPr>
-          <w:p>
-            <w:r>
-              <w:t>1.102059</w:t>
-            </w:r>
-          </w:p>
-        </w:tc>
-        <w:tc>
-          <w:tcPr>
-            <w:tcW w:w="0" w:type="auto"/>
-          </w:tcPr>
-          <w:p>
-            <w:r>
-              <w:t>1.074990</w:t>
-            </w:r>
-          </w:p>
-        </w:tc>
-        <w:tc>
-          <w:tcPr>
-            <w:tcW w:w="0" w:type="auto"/>
-          </w:tcPr>
-          <w:p>
-            <w:r>
-              <w:t>1.129869</w:t>
-            </w:r>
-          </w:p>
-        </w:tc>
-        <w:tc>
-          <w:tcPr>
-            <w:tcW w:w="0" w:type="auto"/>
-          </w:tcPr>
-          <w:p>
-            <w:r>
-              <w:t>1.995520e-14</w:t>
-            </w:r>
-          </w:p>
-        </w:tc>
-        <w:tc>
-          <w:tcPr>
-            <w:tcW w:w="0" w:type="auto"/>
-          </w:tcPr>
-          <w:p>
-            <w:r>
               <w:t>Active</w:t>
+            </w:r>
+          </w:p>
+        </w:tc>
+        <w:tc>
+          <w:tcPr>
+            <w:tcW w:w="0" w:type="auto"/>
+          </w:tcPr>
+          <w:p>
+            <w:r>
+              <w:t>326127</w:t>
+            </w:r>
+          </w:p>
+        </w:tc>
+        <w:tc>
+          <w:tcPr>
+            <w:tcW w:w="0" w:type="auto"/>
+          </w:tcPr>
+          <w:p>
+            <w:r>
+              <w:t>30781</w:t>
+            </w:r>
+          </w:p>
+        </w:tc>
+        <w:tc>
+          <w:tcPr>
+            <w:tcW w:w="0" w:type="auto"/>
+          </w:tcPr>
+          <w:p>
+            <w:r>
+              <w:t>9.44</w:t>
+            </w:r>
+          </w:p>
+        </w:tc>
+        <w:tc>
+          <w:tcPr>
+            <w:tcW w:w="0" w:type="auto"/>
+          </w:tcPr>
+          <w:p>
+            <w:r>
+              <w:t>SRF</w:t>
             </w:r>
           </w:p>
         </w:tc>
@@ -262,12 +233,12 @@
       <w:tr>
         <w:tc>
           <w:tcPr>
-            <w:tcW w:w="1460" w:type="pct"/>
+            <w:tcW w:w="0" w:type="auto"/>
           </w:tcPr>
           <w:p>
             <w:proofErr w:type="spellStart"/>
             <w:r>
-              <w:t>MET_MVPA_bin</w:t>
+              <w:t>num_day_vig_bin</w:t>
             </w:r>
             <w:proofErr w:type="spellEnd"/>
           </w:p>
@@ -278,48 +249,62 @@
           </w:tcPr>
           <w:p>
             <w:r>
-              <w:t>MET_MVPA_bin1</w:t>
-            </w:r>
-          </w:p>
-        </w:tc>
-        <w:tc>
-          <w:tcPr>
-            <w:tcW w:w="0" w:type="auto"/>
-          </w:tcPr>
-          <w:p>
-            <w:r>
-              <w:t>1.073752</w:t>
-            </w:r>
-          </w:p>
-        </w:tc>
-        <w:tc>
-          <w:tcPr>
-            <w:tcW w:w="0" w:type="auto"/>
-          </w:tcPr>
-          <w:p>
-            <w:r>
-              <w:t>1.034975</w:t>
-            </w:r>
-          </w:p>
-        </w:tc>
-        <w:tc>
-          <w:tcPr>
-            <w:tcW w:w="0" w:type="auto"/>
-          </w:tcPr>
-          <w:p>
-            <w:r>
-              <w:t>1.114301</w:t>
-            </w:r>
-          </w:p>
-        </w:tc>
-        <w:tc>
-          <w:tcPr>
-            <w:tcW w:w="0" w:type="auto"/>
-          </w:tcPr>
-          <w:p>
-            <w:r>
-              <w:t>1.585866e-04</w:t>
-            </w:r>
+              <w:t>Inactive</w:t>
+            </w:r>
+          </w:p>
+        </w:tc>
+        <w:tc>
+          <w:tcPr>
+            <w:tcW w:w="0" w:type="auto"/>
+          </w:tcPr>
+          <w:p>
+            <w:r>
+              <w:t>135030</w:t>
+            </w:r>
+          </w:p>
+        </w:tc>
+        <w:tc>
+          <w:tcPr>
+            <w:tcW w:w="0" w:type="auto"/>
+          </w:tcPr>
+          <w:p>
+            <w:r>
+              <w:t>11956</w:t>
+            </w:r>
+          </w:p>
+        </w:tc>
+        <w:tc>
+          <w:tcPr>
+            <w:tcW w:w="0" w:type="auto"/>
+          </w:tcPr>
+          <w:p>
+            <w:r>
+              <w:t>8.85</w:t>
+            </w:r>
+          </w:p>
+        </w:tc>
+        <w:tc>
+          <w:tcPr>
+            <w:tcW w:w="0" w:type="auto"/>
+          </w:tcPr>
+          <w:p>
+            <w:r>
+              <w:t>SRF</w:t>
+            </w:r>
+          </w:p>
+        </w:tc>
+      </w:tr>
+      <w:tr>
+        <w:tc>
+          <w:tcPr>
+            <w:tcW w:w="0" w:type="auto"/>
+          </w:tcPr>
+          <w:p>
+            <w:proofErr w:type="spellStart"/>
+            <w:r>
+              <w:t>num_day_vig_bin</w:t>
+            </w:r>
+            <w:proofErr w:type="spellEnd"/>
           </w:p>
         </w:tc>
         <w:tc>
@@ -329,6 +314,942 @@
           <w:p>
             <w:r>
               <w:t>Active</w:t>
+            </w:r>
+          </w:p>
+        </w:tc>
+        <w:tc>
+          <w:tcPr>
+            <w:tcW w:w="0" w:type="auto"/>
+          </w:tcPr>
+          <w:p>
+            <w:r>
+              <w:t>241356</w:t>
+            </w:r>
+          </w:p>
+        </w:tc>
+        <w:tc>
+          <w:tcPr>
+            <w:tcW w:w="0" w:type="auto"/>
+          </w:tcPr>
+          <w:p>
+            <w:r>
+              <w:t>23225</w:t>
+            </w:r>
+          </w:p>
+        </w:tc>
+        <w:tc>
+          <w:tcPr>
+            <w:tcW w:w="0" w:type="auto"/>
+          </w:tcPr>
+          <w:p>
+            <w:r>
+              <w:t>9.62</w:t>
+            </w:r>
+          </w:p>
+        </w:tc>
+        <w:tc>
+          <w:tcPr>
+            <w:tcW w:w="0" w:type="auto"/>
+          </w:tcPr>
+          <w:p>
+            <w:r>
+              <w:t>SRF</w:t>
+            </w:r>
+          </w:p>
+        </w:tc>
+      </w:tr>
+      <w:tr>
+        <w:tc>
+          <w:tcPr>
+            <w:tcW w:w="0" w:type="auto"/>
+          </w:tcPr>
+          <w:p>
+            <w:proofErr w:type="spellStart"/>
+            <w:r>
+              <w:t>num_day_walk_bin</w:t>
+            </w:r>
+            <w:proofErr w:type="spellEnd"/>
+          </w:p>
+        </w:tc>
+        <w:tc>
+          <w:tcPr>
+            <w:tcW w:w="0" w:type="auto"/>
+          </w:tcPr>
+          <w:p>
+            <w:r>
+              <w:t>Inactive</w:t>
+            </w:r>
+          </w:p>
+        </w:tc>
+        <w:tc>
+          <w:tcPr>
+            <w:tcW w:w="0" w:type="auto"/>
+          </w:tcPr>
+          <w:p>
+            <w:r>
+              <w:t>8793</w:t>
+            </w:r>
+          </w:p>
+        </w:tc>
+        <w:tc>
+          <w:tcPr>
+            <w:tcW w:w="0" w:type="auto"/>
+          </w:tcPr>
+          <w:p>
+            <w:r>
+              <w:t>856</w:t>
+            </w:r>
+          </w:p>
+        </w:tc>
+        <w:tc>
+          <w:tcPr>
+            <w:tcW w:w="0" w:type="auto"/>
+          </w:tcPr>
+          <w:p>
+            <w:r>
+              <w:t>9.74</w:t>
+            </w:r>
+          </w:p>
+        </w:tc>
+        <w:tc>
+          <w:tcPr>
+            <w:tcW w:w="0" w:type="auto"/>
+          </w:tcPr>
+          <w:p>
+            <w:r>
+              <w:t>SRF</w:t>
+            </w:r>
+          </w:p>
+        </w:tc>
+      </w:tr>
+      <w:tr>
+        <w:tc>
+          <w:tcPr>
+            <w:tcW w:w="0" w:type="auto"/>
+          </w:tcPr>
+          <w:p>
+            <w:proofErr w:type="spellStart"/>
+            <w:r>
+              <w:t>num_day_walk_bin</w:t>
+            </w:r>
+            <w:proofErr w:type="spellEnd"/>
+          </w:p>
+        </w:tc>
+        <w:tc>
+          <w:tcPr>
+            <w:tcW w:w="0" w:type="auto"/>
+          </w:tcPr>
+          <w:p>
+            <w:r>
+              <w:t>Active</w:t>
+            </w:r>
+          </w:p>
+        </w:tc>
+        <w:tc>
+          <w:tcPr>
+            <w:tcW w:w="0" w:type="auto"/>
+          </w:tcPr>
+          <w:p>
+            <w:r>
+              <w:t>367593</w:t>
+            </w:r>
+          </w:p>
+        </w:tc>
+        <w:tc>
+          <w:tcPr>
+            <w:tcW w:w="0" w:type="auto"/>
+          </w:tcPr>
+          <w:p>
+            <w:r>
+              <w:t>34325</w:t>
+            </w:r>
+          </w:p>
+        </w:tc>
+        <w:tc>
+          <w:tcPr>
+            <w:tcW w:w="0" w:type="auto"/>
+          </w:tcPr>
+          <w:p>
+            <w:r>
+              <w:t>9.34</w:t>
+            </w:r>
+          </w:p>
+        </w:tc>
+        <w:tc>
+          <w:tcPr>
+            <w:tcW w:w="0" w:type="auto"/>
+          </w:tcPr>
+          <w:p>
+            <w:r>
+              <w:t>SRF</w:t>
+            </w:r>
+          </w:p>
+        </w:tc>
+      </w:tr>
+      <w:tr>
+        <w:tc>
+          <w:tcPr>
+            <w:tcW w:w="0" w:type="auto"/>
+          </w:tcPr>
+          <w:p>
+            <w:proofErr w:type="spellStart"/>
+            <w:r>
+              <w:t>num_day_mod_bin</w:t>
+            </w:r>
+            <w:proofErr w:type="spellEnd"/>
+          </w:p>
+        </w:tc>
+        <w:tc>
+          <w:tcPr>
+            <w:tcW w:w="0" w:type="auto"/>
+          </w:tcPr>
+          <w:p>
+            <w:r>
+              <w:t>Inactive</w:t>
+            </w:r>
+          </w:p>
+        </w:tc>
+        <w:tc>
+          <w:tcPr>
+            <w:tcW w:w="0" w:type="auto"/>
+          </w:tcPr>
+          <w:p>
+            <w:r>
+              <w:t>50259</w:t>
+            </w:r>
+          </w:p>
+        </w:tc>
+        <w:tc>
+          <w:tcPr>
+            <w:tcW w:w="0" w:type="auto"/>
+          </w:tcPr>
+          <w:p>
+            <w:r>
+              <w:t>97</w:t>
+            </w:r>
+          </w:p>
+        </w:tc>
+        <w:tc>
+          <w:tcPr>
+            <w:tcW w:w="0" w:type="auto"/>
+          </w:tcPr>
+          <w:p>
+            <w:r>
+              <w:t>0.19</w:t>
+            </w:r>
+          </w:p>
+        </w:tc>
+        <w:tc>
+          <w:tcPr>
+            <w:tcW w:w="0" w:type="auto"/>
+          </w:tcPr>
+          <w:p>
+            <w:r>
+              <w:t>Hip</w:t>
+            </w:r>
+          </w:p>
+        </w:tc>
+      </w:tr>
+      <w:tr>
+        <w:tc>
+          <w:tcPr>
+            <w:tcW w:w="0" w:type="auto"/>
+          </w:tcPr>
+          <w:p>
+            <w:proofErr w:type="spellStart"/>
+            <w:r>
+              <w:t>num_day_mod_bin</w:t>
+            </w:r>
+            <w:proofErr w:type="spellEnd"/>
+          </w:p>
+        </w:tc>
+        <w:tc>
+          <w:tcPr>
+            <w:tcW w:w="0" w:type="auto"/>
+          </w:tcPr>
+          <w:p>
+            <w:r>
+              <w:t>Active</w:t>
+            </w:r>
+          </w:p>
+        </w:tc>
+        <w:tc>
+          <w:tcPr>
+            <w:tcW w:w="0" w:type="auto"/>
+          </w:tcPr>
+          <w:p>
+            <w:r>
+              <w:t>326127</w:t>
+            </w:r>
+          </w:p>
+        </w:tc>
+        <w:tc>
+          <w:tcPr>
+            <w:tcW w:w="0" w:type="auto"/>
+          </w:tcPr>
+          <w:p>
+            <w:r>
+              <w:t>450</w:t>
+            </w:r>
+          </w:p>
+        </w:tc>
+        <w:tc>
+          <w:tcPr>
+            <w:tcW w:w="0" w:type="auto"/>
+          </w:tcPr>
+          <w:p>
+            <w:r>
+              <w:t>0.14</w:t>
+            </w:r>
+          </w:p>
+        </w:tc>
+        <w:tc>
+          <w:tcPr>
+            <w:tcW w:w="0" w:type="auto"/>
+          </w:tcPr>
+          <w:p>
+            <w:r>
+              <w:t>Hip</w:t>
+            </w:r>
+          </w:p>
+        </w:tc>
+      </w:tr>
+      <w:tr>
+        <w:tc>
+          <w:tcPr>
+            <w:tcW w:w="0" w:type="auto"/>
+          </w:tcPr>
+          <w:p>
+            <w:proofErr w:type="spellStart"/>
+            <w:r>
+              <w:t>num_day_vig_bin</w:t>
+            </w:r>
+            <w:proofErr w:type="spellEnd"/>
+          </w:p>
+        </w:tc>
+        <w:tc>
+          <w:tcPr>
+            <w:tcW w:w="0" w:type="auto"/>
+          </w:tcPr>
+          <w:p>
+            <w:r>
+              <w:t>Inactive</w:t>
+            </w:r>
+          </w:p>
+        </w:tc>
+        <w:tc>
+          <w:tcPr>
+            <w:tcW w:w="0" w:type="auto"/>
+          </w:tcPr>
+          <w:p>
+            <w:r>
+              <w:t>135030</w:t>
+            </w:r>
+          </w:p>
+        </w:tc>
+        <w:tc>
+          <w:tcPr>
+            <w:tcW w:w="0" w:type="auto"/>
+          </w:tcPr>
+          <w:p>
+            <w:r>
+              <w:t>231</w:t>
+            </w:r>
+          </w:p>
+        </w:tc>
+        <w:tc>
+          <w:tcPr>
+            <w:tcW w:w="0" w:type="auto"/>
+          </w:tcPr>
+          <w:p>
+            <w:r>
+              <w:t>0.17</w:t>
+            </w:r>
+          </w:p>
+        </w:tc>
+        <w:tc>
+          <w:tcPr>
+            <w:tcW w:w="0" w:type="auto"/>
+          </w:tcPr>
+          <w:p>
+            <w:r>
+              <w:t>Hip</w:t>
+            </w:r>
+          </w:p>
+        </w:tc>
+      </w:tr>
+      <w:tr>
+        <w:tc>
+          <w:tcPr>
+            <w:tcW w:w="0" w:type="auto"/>
+          </w:tcPr>
+          <w:p>
+            <w:proofErr w:type="spellStart"/>
+            <w:r>
+              <w:t>num_day_vig_bin</w:t>
+            </w:r>
+            <w:proofErr w:type="spellEnd"/>
+          </w:p>
+        </w:tc>
+        <w:tc>
+          <w:tcPr>
+            <w:tcW w:w="0" w:type="auto"/>
+          </w:tcPr>
+          <w:p>
+            <w:r>
+              <w:t>Active</w:t>
+            </w:r>
+          </w:p>
+        </w:tc>
+        <w:tc>
+          <w:tcPr>
+            <w:tcW w:w="0" w:type="auto"/>
+          </w:tcPr>
+          <w:p>
+            <w:r>
+              <w:t>241356</w:t>
+            </w:r>
+          </w:p>
+        </w:tc>
+        <w:tc>
+          <w:tcPr>
+            <w:tcW w:w="0" w:type="auto"/>
+          </w:tcPr>
+          <w:p>
+            <w:r>
+              <w:t>316</w:t>
+            </w:r>
+          </w:p>
+        </w:tc>
+        <w:tc>
+          <w:tcPr>
+            <w:tcW w:w="0" w:type="auto"/>
+          </w:tcPr>
+          <w:p>
+            <w:r>
+              <w:t>0.13</w:t>
+            </w:r>
+          </w:p>
+        </w:tc>
+        <w:tc>
+          <w:tcPr>
+            <w:tcW w:w="0" w:type="auto"/>
+          </w:tcPr>
+          <w:p>
+            <w:r>
+              <w:t>Hip</w:t>
+            </w:r>
+          </w:p>
+        </w:tc>
+      </w:tr>
+      <w:tr>
+        <w:tc>
+          <w:tcPr>
+            <w:tcW w:w="0" w:type="auto"/>
+          </w:tcPr>
+          <w:p>
+            <w:proofErr w:type="spellStart"/>
+            <w:r>
+              <w:t>num_day_walk_bin</w:t>
+            </w:r>
+            <w:proofErr w:type="spellEnd"/>
+          </w:p>
+        </w:tc>
+        <w:tc>
+          <w:tcPr>
+            <w:tcW w:w="0" w:type="auto"/>
+          </w:tcPr>
+          <w:p>
+            <w:r>
+              <w:t>Inactive</w:t>
+            </w:r>
+          </w:p>
+        </w:tc>
+        <w:tc>
+          <w:tcPr>
+            <w:tcW w:w="0" w:type="auto"/>
+          </w:tcPr>
+          <w:p>
+            <w:r>
+              <w:t>8793</w:t>
+            </w:r>
+          </w:p>
+        </w:tc>
+        <w:tc>
+          <w:tcPr>
+            <w:tcW w:w="0" w:type="auto"/>
+          </w:tcPr>
+          <w:p>
+            <w:r>
+              <w:t>30</w:t>
+            </w:r>
+          </w:p>
+        </w:tc>
+        <w:tc>
+          <w:tcPr>
+            <w:tcW w:w="0" w:type="auto"/>
+          </w:tcPr>
+          <w:p>
+            <w:r>
+              <w:t>0.34</w:t>
+            </w:r>
+          </w:p>
+        </w:tc>
+        <w:tc>
+          <w:tcPr>
+            <w:tcW w:w="0" w:type="auto"/>
+          </w:tcPr>
+          <w:p>
+            <w:r>
+              <w:t>Hip</w:t>
+            </w:r>
+          </w:p>
+        </w:tc>
+      </w:tr>
+      <w:tr>
+        <w:tc>
+          <w:tcPr>
+            <w:tcW w:w="0" w:type="auto"/>
+          </w:tcPr>
+          <w:p>
+            <w:proofErr w:type="spellStart"/>
+            <w:r>
+              <w:t>num_day_walk_bin</w:t>
+            </w:r>
+            <w:proofErr w:type="spellEnd"/>
+          </w:p>
+        </w:tc>
+        <w:tc>
+          <w:tcPr>
+            <w:tcW w:w="0" w:type="auto"/>
+          </w:tcPr>
+          <w:p>
+            <w:r>
+              <w:t>Active</w:t>
+            </w:r>
+          </w:p>
+        </w:tc>
+        <w:tc>
+          <w:tcPr>
+            <w:tcW w:w="0" w:type="auto"/>
+          </w:tcPr>
+          <w:p>
+            <w:r>
+              <w:t>367593</w:t>
+            </w:r>
+          </w:p>
+        </w:tc>
+        <w:tc>
+          <w:tcPr>
+            <w:tcW w:w="0" w:type="auto"/>
+          </w:tcPr>
+          <w:p>
+            <w:r>
+              <w:t>517</w:t>
+            </w:r>
+          </w:p>
+        </w:tc>
+        <w:tc>
+          <w:tcPr>
+            <w:tcW w:w="0" w:type="auto"/>
+          </w:tcPr>
+          <w:p>
+            <w:r>
+              <w:t>0.14</w:t>
+            </w:r>
+          </w:p>
+        </w:tc>
+        <w:tc>
+          <w:tcPr>
+            <w:tcW w:w="0" w:type="auto"/>
+          </w:tcPr>
+          <w:p>
+            <w:r>
+              <w:t>Hip</w:t>
+            </w:r>
+          </w:p>
+        </w:tc>
+      </w:tr>
+      <w:tr>
+        <w:tc>
+          <w:tcPr>
+            <w:tcW w:w="0" w:type="auto"/>
+          </w:tcPr>
+          <w:p>
+            <w:proofErr w:type="spellStart"/>
+            <w:r>
+              <w:t>num_day_mod_bin</w:t>
+            </w:r>
+            <w:proofErr w:type="spellEnd"/>
+          </w:p>
+        </w:tc>
+        <w:tc>
+          <w:tcPr>
+            <w:tcW w:w="0" w:type="auto"/>
+          </w:tcPr>
+          <w:p>
+            <w:r>
+              <w:t>Inactive</w:t>
+            </w:r>
+          </w:p>
+        </w:tc>
+        <w:tc>
+          <w:tcPr>
+            <w:tcW w:w="0" w:type="auto"/>
+          </w:tcPr>
+          <w:p>
+            <w:r>
+              <w:t>50259</w:t>
+            </w:r>
+          </w:p>
+        </w:tc>
+        <w:tc>
+          <w:tcPr>
+            <w:tcW w:w="0" w:type="auto"/>
+          </w:tcPr>
+          <w:p>
+            <w:r>
+              <w:t>812</w:t>
+            </w:r>
+          </w:p>
+        </w:tc>
+        <w:tc>
+          <w:tcPr>
+            <w:tcW w:w="0" w:type="auto"/>
+          </w:tcPr>
+          <w:p>
+            <w:r>
+              <w:t>1.62</w:t>
+            </w:r>
+          </w:p>
+        </w:tc>
+        <w:tc>
+          <w:tcPr>
+            <w:tcW w:w="0" w:type="auto"/>
+          </w:tcPr>
+          <w:p>
+            <w:r>
+              <w:t>Wrist</w:t>
+            </w:r>
+          </w:p>
+        </w:tc>
+      </w:tr>
+      <w:tr>
+        <w:tc>
+          <w:tcPr>
+            <w:tcW w:w="0" w:type="auto"/>
+          </w:tcPr>
+          <w:p>
+            <w:proofErr w:type="spellStart"/>
+            <w:r>
+              <w:t>num_day_mod_bin</w:t>
+            </w:r>
+            <w:proofErr w:type="spellEnd"/>
+          </w:p>
+        </w:tc>
+        <w:tc>
+          <w:tcPr>
+            <w:tcW w:w="0" w:type="auto"/>
+          </w:tcPr>
+          <w:p>
+            <w:r>
+              <w:t>Active</w:t>
+            </w:r>
+          </w:p>
+        </w:tc>
+        <w:tc>
+          <w:tcPr>
+            <w:tcW w:w="0" w:type="auto"/>
+          </w:tcPr>
+          <w:p>
+            <w:r>
+              <w:t>326127</w:t>
+            </w:r>
+          </w:p>
+        </w:tc>
+        <w:tc>
+          <w:tcPr>
+            <w:tcW w:w="0" w:type="auto"/>
+          </w:tcPr>
+          <w:p>
+            <w:r>
+              <w:t>5876</w:t>
+            </w:r>
+          </w:p>
+        </w:tc>
+        <w:tc>
+          <w:tcPr>
+            <w:tcW w:w="0" w:type="auto"/>
+          </w:tcPr>
+          <w:p>
+            <w:r>
+              <w:t>1.80</w:t>
+            </w:r>
+          </w:p>
+        </w:tc>
+        <w:tc>
+          <w:tcPr>
+            <w:tcW w:w="0" w:type="auto"/>
+          </w:tcPr>
+          <w:p>
+            <w:r>
+              <w:t>Wrist</w:t>
+            </w:r>
+          </w:p>
+        </w:tc>
+      </w:tr>
+      <w:tr>
+        <w:tc>
+          <w:tcPr>
+            <w:tcW w:w="0" w:type="auto"/>
+          </w:tcPr>
+          <w:p>
+            <w:proofErr w:type="spellStart"/>
+            <w:r>
+              <w:t>num_day_vig_bin</w:t>
+            </w:r>
+            <w:proofErr w:type="spellEnd"/>
+          </w:p>
+        </w:tc>
+        <w:tc>
+          <w:tcPr>
+            <w:tcW w:w="0" w:type="auto"/>
+          </w:tcPr>
+          <w:p>
+            <w:r>
+              <w:t>Inactive</w:t>
+            </w:r>
+          </w:p>
+        </w:tc>
+        <w:tc>
+          <w:tcPr>
+            <w:tcW w:w="0" w:type="auto"/>
+          </w:tcPr>
+          <w:p>
+            <w:r>
+              <w:t>135030</w:t>
+            </w:r>
+          </w:p>
+        </w:tc>
+        <w:tc>
+          <w:tcPr>
+            <w:tcW w:w="0" w:type="auto"/>
+          </w:tcPr>
+          <w:p>
+            <w:r>
+              <w:t>2310</w:t>
+            </w:r>
+          </w:p>
+        </w:tc>
+        <w:tc>
+          <w:tcPr>
+            <w:tcW w:w="0" w:type="auto"/>
+          </w:tcPr>
+          <w:p>
+            <w:r>
+              <w:t>1.71</w:t>
+            </w:r>
+          </w:p>
+        </w:tc>
+        <w:tc>
+          <w:tcPr>
+            <w:tcW w:w="0" w:type="auto"/>
+          </w:tcPr>
+          <w:p>
+            <w:r>
+              <w:t>Wrist</w:t>
+            </w:r>
+          </w:p>
+        </w:tc>
+      </w:tr>
+      <w:tr>
+        <w:tc>
+          <w:tcPr>
+            <w:tcW w:w="0" w:type="auto"/>
+          </w:tcPr>
+          <w:p>
+            <w:proofErr w:type="spellStart"/>
+            <w:r>
+              <w:t>num_day_vig_bin</w:t>
+            </w:r>
+            <w:proofErr w:type="spellEnd"/>
+          </w:p>
+        </w:tc>
+        <w:tc>
+          <w:tcPr>
+            <w:tcW w:w="0" w:type="auto"/>
+          </w:tcPr>
+          <w:p>
+            <w:r>
+              <w:t>Active</w:t>
+            </w:r>
+          </w:p>
+        </w:tc>
+        <w:tc>
+          <w:tcPr>
+            <w:tcW w:w="0" w:type="auto"/>
+          </w:tcPr>
+          <w:p>
+            <w:r>
+              <w:t>241356</w:t>
+            </w:r>
+          </w:p>
+        </w:tc>
+        <w:tc>
+          <w:tcPr>
+            <w:tcW w:w="0" w:type="auto"/>
+          </w:tcPr>
+          <w:p>
+            <w:r>
+              <w:t>4378</w:t>
+            </w:r>
+          </w:p>
+        </w:tc>
+        <w:tc>
+          <w:tcPr>
+            <w:tcW w:w="0" w:type="auto"/>
+          </w:tcPr>
+          <w:p>
+            <w:r>
+              <w:t>1.81</w:t>
+            </w:r>
+          </w:p>
+        </w:tc>
+        <w:tc>
+          <w:tcPr>
+            <w:tcW w:w="0" w:type="auto"/>
+          </w:tcPr>
+          <w:p>
+            <w:r>
+              <w:t>Wrist</w:t>
+            </w:r>
+          </w:p>
+        </w:tc>
+      </w:tr>
+      <w:tr>
+        <w:tc>
+          <w:tcPr>
+            <w:tcW w:w="0" w:type="auto"/>
+          </w:tcPr>
+          <w:p>
+            <w:proofErr w:type="spellStart"/>
+            <w:r>
+              <w:t>num_day_walk_bin</w:t>
+            </w:r>
+            <w:proofErr w:type="spellEnd"/>
+          </w:p>
+        </w:tc>
+        <w:tc>
+          <w:tcPr>
+            <w:tcW w:w="0" w:type="auto"/>
+          </w:tcPr>
+          <w:p>
+            <w:r>
+              <w:t>Inactive</w:t>
+            </w:r>
+          </w:p>
+        </w:tc>
+        <w:tc>
+          <w:tcPr>
+            <w:tcW w:w="0" w:type="auto"/>
+          </w:tcPr>
+          <w:p>
+            <w:r>
+              <w:t>8793</w:t>
+            </w:r>
+          </w:p>
+        </w:tc>
+        <w:tc>
+          <w:tcPr>
+            <w:tcW w:w="0" w:type="auto"/>
+          </w:tcPr>
+          <w:p>
+            <w:r>
+              <w:t>144</w:t>
+            </w:r>
+          </w:p>
+        </w:tc>
+        <w:tc>
+          <w:tcPr>
+            <w:tcW w:w="0" w:type="auto"/>
+          </w:tcPr>
+          <w:p>
+            <w:r>
+              <w:t>1.64</w:t>
+            </w:r>
+          </w:p>
+        </w:tc>
+        <w:tc>
+          <w:tcPr>
+            <w:tcW w:w="0" w:type="auto"/>
+          </w:tcPr>
+          <w:p>
+            <w:r>
+              <w:t>Wrist</w:t>
+            </w:r>
+          </w:p>
+        </w:tc>
+      </w:tr>
+      <w:tr>
+        <w:tc>
+          <w:tcPr>
+            <w:tcW w:w="0" w:type="auto"/>
+          </w:tcPr>
+          <w:p>
+            <w:proofErr w:type="spellStart"/>
+            <w:r>
+              <w:t>num_day_walk_bin</w:t>
+            </w:r>
+            <w:proofErr w:type="spellEnd"/>
+          </w:p>
+        </w:tc>
+        <w:tc>
+          <w:tcPr>
+            <w:tcW w:w="0" w:type="auto"/>
+          </w:tcPr>
+          <w:p>
+            <w:r>
+              <w:t>Active</w:t>
+            </w:r>
+          </w:p>
+        </w:tc>
+        <w:tc>
+          <w:tcPr>
+            <w:tcW w:w="0" w:type="auto"/>
+          </w:tcPr>
+          <w:p>
+            <w:r>
+              <w:t>367593</w:t>
+            </w:r>
+          </w:p>
+        </w:tc>
+        <w:tc>
+          <w:tcPr>
+            <w:tcW w:w="0" w:type="auto"/>
+          </w:tcPr>
+          <w:p>
+            <w:r>
+              <w:t>6544</w:t>
+            </w:r>
+          </w:p>
+        </w:tc>
+        <w:tc>
+          <w:tcPr>
+            <w:tcW w:w="0" w:type="auto"/>
+          </w:tcPr>
+          <w:p>
+            <w:r>
+              <w:t>1.78</w:t>
+            </w:r>
+          </w:p>
+        </w:tc>
+        <w:tc>
+          <w:tcPr>
+            <w:tcW w:w="0" w:type="auto"/>
+          </w:tcPr>
+          <w:p>
+            <w:r>
+              <w:t>Wrist</w:t>
             </w:r>
           </w:p>
         </w:tc>
@@ -609,13 +1530,13 @@
       </w:pPr>
     </w:lvl>
   </w:abstractNum>
-  <w:num w:numId="1" w16cid:durableId="1217352594">
+  <w:num w:numId="1" w16cid:durableId="1434981482">
     <w:abstractNumId w:val="1"/>
   </w:num>
-  <w:num w:numId="2" w16cid:durableId="882640826">
+  <w:num w:numId="2" w16cid:durableId="1056509726">
     <w:abstractNumId w:val="2"/>
   </w:num>
-  <w:num w:numId="3" w16cid:durableId="263849488">
+  <w:num w:numId="3" w16cid:durableId="1869368476">
     <w:abstractNumId w:val="0"/>
   </w:num>
 </w:numbering>

</xml_diff>